<commit_message>
Fixed formatting on the works cited and slight progress.
</commit_message>
<xml_diff>
--- a/ZBabcock_FinalEssay.docx
+++ b/ZBabcock_FinalEssay.docx
@@ -1271,15 +1271,23 @@
           <w:rFonts w:ascii="Garamond" w:hAnsi="Garamond"/>
           <w:sz w:val="24"/>
         </w:rPr>
-        <w:t xml:space="preserve">The Netherlands never had a civil rights movement, so the </w:t>
-      </w:r>
-      <w:r>
-        <w:rPr>
-          <w:rFonts w:ascii="Garamond" w:hAnsi="Garamond"/>
-          <w:sz w:val="24"/>
-        </w:rPr>
-        <w:lastRenderedPageBreak/>
-        <w:t xml:space="preserve">country’s general mindset towards race has never been challenged in a way similar to the United States. </w:t>
+        <w:t>Many Pro-Zwarte Piet people have the mindset “to be unable to recognize racism is not a flaw… but rather a mark of purity.” (</w:t>
+      </w:r>
+      <w:proofErr w:type="spellStart"/>
+      <w:r>
+        <w:rPr>
+          <w:rFonts w:ascii="Garamond" w:hAnsi="Garamond"/>
+          <w:sz w:val="24"/>
+        </w:rPr>
+        <w:t>Hilhorst</w:t>
+      </w:r>
+      <w:proofErr w:type="spellEnd"/>
+      <w:r>
+        <w:rPr>
+          <w:rFonts w:ascii="Garamond" w:hAnsi="Garamond"/>
+          <w:sz w:val="24"/>
+        </w:rPr>
+        <w:t xml:space="preserve"> and Hermes, 224)</w:t>
       </w:r>
       <w:bookmarkStart w:id="0" w:name="_GoBack"/>
       <w:bookmarkEnd w:id="0"/>
@@ -1298,6 +1306,7 @@
           <w:rFonts w:ascii="Garamond" w:hAnsi="Garamond"/>
           <w:sz w:val="24"/>
         </w:rPr>
+        <w:lastRenderedPageBreak/>
         <w:t>Those in the Pro-Zwarte Piet camp are</w:t>
       </w:r>
       <w:r>
@@ -1324,6 +1333,21 @@
           <w:sz w:val="24"/>
         </w:rPr>
       </w:pPr>
+    </w:p>
+    <w:p>
+      <w:pPr>
+        <w:rPr>
+          <w:rFonts w:ascii="Garamond" w:hAnsi="Garamond"/>
+          <w:sz w:val="24"/>
+        </w:rPr>
+      </w:pPr>
+      <w:r>
+        <w:rPr>
+          <w:rFonts w:ascii="Garamond" w:hAnsi="Garamond"/>
+          <w:sz w:val="24"/>
+        </w:rPr>
+        <w:br w:type="page"/>
+      </w:r>
     </w:p>
     <w:p>
       <w:pPr>
@@ -1461,7 +1485,35 @@
           <w:rFonts w:ascii="Garamond" w:hAnsi="Garamond"/>
           <w:sz w:val="24"/>
         </w:rPr>
-        <w:t xml:space="preserve"> &amp; Black Crooks? Racial stereotyping and offending in the Netherlands.” </w:t>
+        <w:t xml:space="preserve"> &amp; Black Crooks? Racial </w:t>
+      </w:r>
+      <w:r>
+        <w:rPr>
+          <w:rFonts w:ascii="Garamond" w:hAnsi="Garamond"/>
+          <w:sz w:val="24"/>
+        </w:rPr>
+        <w:t>S</w:t>
+      </w:r>
+      <w:r>
+        <w:rPr>
+          <w:rFonts w:ascii="Garamond" w:hAnsi="Garamond"/>
+          <w:sz w:val="24"/>
+        </w:rPr>
+        <w:t xml:space="preserve">tereotyping and </w:t>
+      </w:r>
+      <w:r>
+        <w:rPr>
+          <w:rFonts w:ascii="Garamond" w:hAnsi="Garamond"/>
+          <w:sz w:val="24"/>
+        </w:rPr>
+        <w:t>O</w:t>
+      </w:r>
+      <w:r>
+        <w:rPr>
+          <w:rFonts w:ascii="Garamond" w:hAnsi="Garamond"/>
+          <w:sz w:val="24"/>
+        </w:rPr>
+        <w:t xml:space="preserve">ffending in the Netherlands.” </w:t>
       </w:r>
       <w:r>
         <w:rPr>
@@ -1518,7 +1570,105 @@
           <w:rFonts w:ascii="Garamond" w:hAnsi="Garamond"/>
           <w:sz w:val="24"/>
         </w:rPr>
-        <w:t xml:space="preserve">, Sacha, and Joke Hermes. “’We have given up so much’: Passion and denial in the Dutch Zwarte Piet (Black Pete) controversy.” </w:t>
+        <w:t xml:space="preserve">, Sacha, and Joke Hermes. “’We </w:t>
+      </w:r>
+      <w:r>
+        <w:rPr>
+          <w:rFonts w:ascii="Garamond" w:hAnsi="Garamond"/>
+          <w:sz w:val="24"/>
+        </w:rPr>
+        <w:t>H</w:t>
+      </w:r>
+      <w:r>
+        <w:rPr>
+          <w:rFonts w:ascii="Garamond" w:hAnsi="Garamond"/>
+          <w:sz w:val="24"/>
+        </w:rPr>
+        <w:t xml:space="preserve">ave </w:t>
+      </w:r>
+      <w:r>
+        <w:rPr>
+          <w:rFonts w:ascii="Garamond" w:hAnsi="Garamond"/>
+          <w:sz w:val="24"/>
+        </w:rPr>
+        <w:t>G</w:t>
+      </w:r>
+      <w:r>
+        <w:rPr>
+          <w:rFonts w:ascii="Garamond" w:hAnsi="Garamond"/>
+          <w:sz w:val="24"/>
+        </w:rPr>
+        <w:t xml:space="preserve">iven </w:t>
+      </w:r>
+      <w:r>
+        <w:rPr>
+          <w:rFonts w:ascii="Garamond" w:hAnsi="Garamond"/>
+          <w:sz w:val="24"/>
+        </w:rPr>
+        <w:t>U</w:t>
+      </w:r>
+      <w:r>
+        <w:rPr>
+          <w:rFonts w:ascii="Garamond" w:hAnsi="Garamond"/>
+          <w:sz w:val="24"/>
+        </w:rPr>
+        <w:t xml:space="preserve">p </w:t>
+      </w:r>
+      <w:r>
+        <w:rPr>
+          <w:rFonts w:ascii="Garamond" w:hAnsi="Garamond"/>
+          <w:sz w:val="24"/>
+        </w:rPr>
+        <w:t>S</w:t>
+      </w:r>
+      <w:r>
+        <w:rPr>
+          <w:rFonts w:ascii="Garamond" w:hAnsi="Garamond"/>
+          <w:sz w:val="24"/>
+        </w:rPr>
+        <w:t xml:space="preserve">o </w:t>
+      </w:r>
+      <w:r>
+        <w:rPr>
+          <w:rFonts w:ascii="Garamond" w:hAnsi="Garamond"/>
+          <w:sz w:val="24"/>
+        </w:rPr>
+        <w:t>M</w:t>
+      </w:r>
+      <w:r>
+        <w:rPr>
+          <w:rFonts w:ascii="Garamond" w:hAnsi="Garamond"/>
+          <w:sz w:val="24"/>
+        </w:rPr>
+        <w:t xml:space="preserve">uch’: Passion and </w:t>
+      </w:r>
+      <w:r>
+        <w:rPr>
+          <w:rFonts w:ascii="Garamond" w:hAnsi="Garamond"/>
+          <w:sz w:val="24"/>
+        </w:rPr>
+        <w:t>D</w:t>
+      </w:r>
+      <w:r>
+        <w:rPr>
+          <w:rFonts w:ascii="Garamond" w:hAnsi="Garamond"/>
+          <w:sz w:val="24"/>
+        </w:rPr>
+        <w:t xml:space="preserve">enial in the Dutch Zwarte Piet (Black Pete) </w:t>
+      </w:r>
+      <w:r>
+        <w:rPr>
+          <w:rFonts w:ascii="Garamond" w:hAnsi="Garamond"/>
+          <w:sz w:val="24"/>
+        </w:rPr>
+        <w:t>C</w:t>
+      </w:r>
+      <w:r>
+        <w:rPr>
+          <w:rFonts w:ascii="Garamond" w:hAnsi="Garamond"/>
+          <w:sz w:val="24"/>
+        </w:rPr>
+        <w:t xml:space="preserve">ontroversy.” </w:t>
       </w:r>
       <w:r>
         <w:rPr>
@@ -1575,7 +1725,21 @@
           <w:rFonts w:ascii="Garamond" w:hAnsi="Garamond"/>
           <w:sz w:val="24"/>
         </w:rPr>
-        <w:t xml:space="preserve">, Judi, et al. “Black Pete through the Eyes of Dutch Children.” </w:t>
+        <w:t xml:space="preserve">, Judi, et al. “Black Pete </w:t>
+      </w:r>
+      <w:r>
+        <w:rPr>
+          <w:rFonts w:ascii="Garamond" w:hAnsi="Garamond"/>
+          <w:sz w:val="24"/>
+        </w:rPr>
+        <w:t>T</w:t>
+      </w:r>
+      <w:r>
+        <w:rPr>
+          <w:rFonts w:ascii="Garamond" w:hAnsi="Garamond"/>
+          <w:sz w:val="24"/>
+        </w:rPr>
+        <w:t xml:space="preserve">hrough the Eyes of Dutch Children.” </w:t>
       </w:r>
       <w:proofErr w:type="spellStart"/>
       <w:r>
@@ -1666,16 +1830,7 @@
             <w:rFonts w:ascii="Garamond" w:hAnsi="Garamond"/>
             <w:sz w:val="24"/>
           </w:rPr>
-          <w:t>https://web-a-ebscohost-</w:t>
-        </w:r>
-        <w:r>
-          <w:rPr>
-            <w:rStyle w:val="Hyperlink"/>
-            <w:rFonts w:ascii="Garamond" w:hAnsi="Garamond"/>
-            <w:sz w:val="24"/>
-          </w:rPr>
-          <w:lastRenderedPageBreak/>
-          <w:t>com.db25.linccweb.org/ehost/pdfviewer/pdfviewer?vid=1&amp;sid=9b0ba9bc-bc61-4434-8b15-9360c849537f%40sessionmgr4008</w:t>
+          <w:t>https://web-a-ebscohost-com.db25.linccweb.org/ehost/pdfviewer/pdfviewer?vid=1&amp;sid=9b0ba9bc-bc61-4434-8b15-9360c849537f%40sessionmgr4008</w:t>
         </w:r>
       </w:hyperlink>
       <w:r>
@@ -2216,6 +2371,7 @@
   <w:style w:type="character" w:default="1" w:styleId="DefaultParagraphFont">
     <w:name w:val="Default Paragraph Font"/>
     <w:uiPriority w:val="1"/>
+    <w:semiHidden/>
     <w:unhideWhenUsed/>
   </w:style>
   <w:style w:type="table" w:default="1" w:styleId="TableNormal">

</xml_diff>

<commit_message>
Technically finished, but word count is over max. Need to reduce now.
</commit_message>
<xml_diff>
--- a/ZBabcock_FinalEssay.docx
+++ b/ZBabcock_FinalEssay.docx
@@ -1949,14 +1949,7 @@
           <w:rFonts w:ascii="Garamond" w:hAnsi="Garamond"/>
           <w:sz w:val="24"/>
         </w:rPr>
-        <w:t xml:space="preserve"> insist that race plays no part in their decision to support Zwarte Pi</w:t>
-      </w:r>
-      <w:r>
-        <w:rPr>
-          <w:rFonts w:ascii="Garamond" w:hAnsi="Garamond"/>
-          <w:sz w:val="24"/>
-        </w:rPr>
-        <w:t>et</w:t>
+        <w:t xml:space="preserve"> insist that race plays no part in their decision to support Zwarte Piet</w:t>
       </w:r>
       <w:r>
         <w:rPr>
@@ -3357,6 +3350,92 @@
           <w:rFonts w:ascii="Garamond" w:hAnsi="Garamond"/>
           <w:sz w:val="24"/>
         </w:rPr>
+        <w:t xml:space="preserve"> (</w:t>
+      </w:r>
+      <w:proofErr w:type="spellStart"/>
+      <w:r>
+        <w:rPr>
+          <w:rFonts w:ascii="Garamond" w:hAnsi="Garamond"/>
+          <w:sz w:val="24"/>
+        </w:rPr>
+        <w:t>Mesman</w:t>
+      </w:r>
+      <w:proofErr w:type="spellEnd"/>
+      <w:r>
+        <w:rPr>
+          <w:rFonts w:ascii="Garamond" w:hAnsi="Garamond"/>
+          <w:sz w:val="24"/>
+        </w:rPr>
+        <w:t xml:space="preserve"> et al. 7-8), and</w:t>
+      </w:r>
+      <w:r>
+        <w:rPr>
+          <w:rFonts w:ascii="Garamond" w:hAnsi="Garamond"/>
+          <w:sz w:val="24"/>
+        </w:rPr>
+        <w:t xml:space="preserve"> children</w:t>
+      </w:r>
+      <w:r>
+        <w:rPr>
+          <w:rFonts w:ascii="Garamond" w:hAnsi="Garamond"/>
+          <w:sz w:val="24"/>
+        </w:rPr>
+        <w:t xml:space="preserve"> significantly more often categorized Piet with clowns (</w:t>
+      </w:r>
+      <w:r>
+        <w:rPr>
+          <w:rFonts w:ascii="Garamond" w:hAnsi="Garamond"/>
+          <w:sz w:val="24"/>
+        </w:rPr>
+        <w:t xml:space="preserve">12). </w:t>
+      </w:r>
+      <w:r>
+        <w:rPr>
+          <w:rFonts w:ascii="Garamond" w:hAnsi="Garamond"/>
+          <w:sz w:val="24"/>
+        </w:rPr>
+        <w:t xml:space="preserve"> This study has several flaws though</w:t>
+      </w:r>
+      <w:r>
+        <w:rPr>
+          <w:rFonts w:ascii="Garamond" w:hAnsi="Garamond"/>
+          <w:sz w:val="24"/>
+        </w:rPr>
+        <w:t>: o</w:t>
+      </w:r>
+      <w:r>
+        <w:rPr>
+          <w:rFonts w:ascii="Garamond" w:hAnsi="Garamond"/>
+          <w:sz w:val="24"/>
+        </w:rPr>
+        <w:t>nly 201 children were tested</w:t>
+      </w:r>
+      <w:r>
+        <w:rPr>
+          <w:rFonts w:ascii="Garamond" w:hAnsi="Garamond"/>
+          <w:sz w:val="24"/>
+        </w:rPr>
+        <w:t xml:space="preserve"> (1)</w:t>
+      </w:r>
+      <w:r>
+        <w:rPr>
+          <w:rFonts w:ascii="Garamond" w:hAnsi="Garamond"/>
+          <w:sz w:val="24"/>
+        </w:rPr>
+        <w:t>, of whom were</w:t>
+      </w:r>
+      <w:r>
+        <w:rPr>
+          <w:rFonts w:ascii="Garamond" w:hAnsi="Garamond"/>
+          <w:sz w:val="24"/>
+        </w:rPr>
+        <w:t xml:space="preserve"> overall</w:t>
+      </w:r>
+      <w:r>
+        <w:rPr>
+          <w:rFonts w:ascii="Garamond" w:hAnsi="Garamond"/>
+          <w:sz w:val="24"/>
+        </w:rPr>
         <w:t xml:space="preserve"> </w:t>
       </w:r>
       <w:r>
@@ -3364,93 +3443,42 @@
           <w:rFonts w:ascii="Garamond" w:hAnsi="Garamond"/>
           <w:sz w:val="24"/>
         </w:rPr>
-        <w:t>(</w:t>
-      </w:r>
-      <w:proofErr w:type="spellStart"/>
-      <w:r>
-        <w:rPr>
-          <w:rFonts w:ascii="Garamond" w:hAnsi="Garamond"/>
-          <w:sz w:val="24"/>
-        </w:rPr>
-        <w:t>Mesman</w:t>
-      </w:r>
-      <w:proofErr w:type="spellEnd"/>
-      <w:r>
-        <w:rPr>
-          <w:rFonts w:ascii="Garamond" w:hAnsi="Garamond"/>
-          <w:sz w:val="24"/>
-        </w:rPr>
-        <w:t xml:space="preserve"> et al. 7-8)</w:t>
-      </w:r>
-      <w:r>
-        <w:rPr>
-          <w:rFonts w:ascii="Garamond" w:hAnsi="Garamond"/>
-          <w:sz w:val="24"/>
-        </w:rPr>
-        <w:t>, and</w:t>
-      </w:r>
-      <w:r>
-        <w:rPr>
-          <w:rFonts w:ascii="Garamond" w:hAnsi="Garamond"/>
-          <w:sz w:val="24"/>
-        </w:rPr>
-        <w:t xml:space="preserve"> children</w:t>
-      </w:r>
-      <w:r>
-        <w:rPr>
-          <w:rFonts w:ascii="Garamond" w:hAnsi="Garamond"/>
-          <w:sz w:val="24"/>
-        </w:rPr>
-        <w:t xml:space="preserve"> significantly more often categorized Piet with clowns (</w:t>
-      </w:r>
-      <w:r>
-        <w:rPr>
-          <w:rFonts w:ascii="Garamond" w:hAnsi="Garamond"/>
-          <w:sz w:val="24"/>
-        </w:rPr>
-        <w:t xml:space="preserve">12). </w:t>
-      </w:r>
-      <w:r>
-        <w:rPr>
-          <w:rFonts w:ascii="Garamond" w:hAnsi="Garamond"/>
-          <w:sz w:val="24"/>
-        </w:rPr>
-        <w:t xml:space="preserve"> This study has several flaws though</w:t>
-      </w:r>
-      <w:r>
-        <w:rPr>
-          <w:rFonts w:ascii="Garamond" w:hAnsi="Garamond"/>
-          <w:sz w:val="24"/>
-        </w:rPr>
-        <w:t>: o</w:t>
-      </w:r>
-      <w:r>
-        <w:rPr>
-          <w:rFonts w:ascii="Garamond" w:hAnsi="Garamond"/>
-          <w:sz w:val="24"/>
-        </w:rPr>
-        <w:t>nly 201 children were tested</w:t>
-      </w:r>
-      <w:r>
-        <w:rPr>
-          <w:rFonts w:ascii="Garamond" w:hAnsi="Garamond"/>
-          <w:sz w:val="24"/>
-        </w:rPr>
-        <w:t xml:space="preserve"> (1)</w:t>
-      </w:r>
-      <w:r>
-        <w:rPr>
-          <w:rFonts w:ascii="Garamond" w:hAnsi="Garamond"/>
-          <w:sz w:val="24"/>
-        </w:rPr>
-        <w:t>, of whom were</w:t>
-      </w:r>
-      <w:r>
-        <w:rPr>
-          <w:rFonts w:ascii="Garamond" w:hAnsi="Garamond"/>
-          <w:sz w:val="24"/>
-        </w:rPr>
-        <w:t xml:space="preserve"> overall</w:t>
+        <w:t>quite</w:t>
+      </w:r>
+      <w:r>
+        <w:rPr>
+          <w:rFonts w:ascii="Garamond" w:hAnsi="Garamond"/>
+          <w:sz w:val="24"/>
+        </w:rPr>
+        <w:t xml:space="preserve"> homogenous in age and background</w:t>
+      </w:r>
+      <w:r>
+        <w:rPr>
+          <w:rFonts w:ascii="Garamond" w:hAnsi="Garamond"/>
+          <w:sz w:val="24"/>
+        </w:rPr>
+        <w:t xml:space="preserve"> (</w:t>
+      </w:r>
+      <w:r>
+        <w:rPr>
+          <w:rFonts w:ascii="Garamond" w:hAnsi="Garamond"/>
+          <w:sz w:val="24"/>
+        </w:rPr>
+        <w:t>3</w:t>
+      </w:r>
+      <w:r>
+        <w:rPr>
+          <w:rFonts w:ascii="Garamond" w:hAnsi="Garamond"/>
+          <w:sz w:val="24"/>
+        </w:rPr>
+        <w:t>)</w:t>
+      </w:r>
+      <w:r>
+        <w:rPr>
+          <w:rFonts w:ascii="Garamond" w:hAnsi="Garamond"/>
+          <w:sz w:val="24"/>
+        </w:rPr>
+        <w:t>,</w:t>
       </w:r>
       <w:r>
         <w:rPr>
@@ -3464,42 +3492,14 @@
           <w:rFonts w:ascii="Garamond" w:hAnsi="Garamond"/>
           <w:sz w:val="24"/>
         </w:rPr>
-        <w:t>quite</w:t>
-      </w:r>
-      <w:r>
-        <w:rPr>
-          <w:rFonts w:ascii="Garamond" w:hAnsi="Garamond"/>
-          <w:sz w:val="24"/>
-        </w:rPr>
-        <w:t xml:space="preserve"> homogenous in age and background</w:t>
-      </w:r>
-      <w:r>
-        <w:rPr>
-          <w:rFonts w:ascii="Garamond" w:hAnsi="Garamond"/>
-          <w:sz w:val="24"/>
-        </w:rPr>
-        <w:t xml:space="preserve"> (</w:t>
-      </w:r>
-      <w:r>
-        <w:rPr>
-          <w:rFonts w:ascii="Garamond" w:hAnsi="Garamond"/>
-          <w:sz w:val="24"/>
-        </w:rPr>
-        <w:t>3</w:t>
-      </w:r>
-      <w:r>
-        <w:rPr>
-          <w:rFonts w:ascii="Garamond" w:hAnsi="Garamond"/>
-          <w:sz w:val="24"/>
-        </w:rPr>
-        <w:t>)</w:t>
-      </w:r>
-      <w:r>
-        <w:rPr>
-          <w:rFonts w:ascii="Garamond" w:hAnsi="Garamond"/>
-          <w:sz w:val="24"/>
-        </w:rPr>
-        <w:t>,</w:t>
+        <w:t>t</w:t>
+      </w:r>
+      <w:r>
+        <w:rPr>
+          <w:rFonts w:ascii="Garamond" w:hAnsi="Garamond"/>
+          <w:sz w:val="24"/>
+        </w:rPr>
+        <w:t>he test</w:t>
       </w:r>
       <w:r>
         <w:rPr>
@@ -3513,14 +3513,14 @@
           <w:rFonts w:ascii="Garamond" w:hAnsi="Garamond"/>
           <w:sz w:val="24"/>
         </w:rPr>
-        <w:t>t</w:t>
-      </w:r>
-      <w:r>
-        <w:rPr>
-          <w:rFonts w:ascii="Garamond" w:hAnsi="Garamond"/>
-          <w:sz w:val="24"/>
-        </w:rPr>
-        <w:t>he test</w:t>
+        <w:t>had</w:t>
+      </w:r>
+      <w:r>
+        <w:rPr>
+          <w:rFonts w:ascii="Garamond" w:hAnsi="Garamond"/>
+          <w:sz w:val="24"/>
+        </w:rPr>
+        <w:t xml:space="preserve"> only</w:t>
       </w:r>
       <w:r>
         <w:rPr>
@@ -3534,27 +3534,6 @@
           <w:rFonts w:ascii="Garamond" w:hAnsi="Garamond"/>
           <w:sz w:val="24"/>
         </w:rPr>
-        <w:t>had</w:t>
-      </w:r>
-      <w:r>
-        <w:rPr>
-          <w:rFonts w:ascii="Garamond" w:hAnsi="Garamond"/>
-          <w:sz w:val="24"/>
-        </w:rPr>
-        <w:t xml:space="preserve"> only</w:t>
-      </w:r>
-      <w:r>
-        <w:rPr>
-          <w:rFonts w:ascii="Garamond" w:hAnsi="Garamond"/>
-          <w:sz w:val="24"/>
-        </w:rPr>
-        <w:t xml:space="preserve"> </w:t>
-      </w:r>
-      <w:r>
-        <w:rPr>
-          <w:rFonts w:ascii="Garamond" w:hAnsi="Garamond"/>
-          <w:sz w:val="24"/>
-        </w:rPr>
         <w:t>four</w:t>
       </w:r>
       <w:r>
@@ -3576,7 +3555,28 @@
           <w:rFonts w:ascii="Garamond" w:hAnsi="Garamond"/>
           <w:sz w:val="24"/>
         </w:rPr>
-        <w:t xml:space="preserve">, and the </w:t>
+        <w:t>, and th</w:t>
+      </w:r>
+      <w:r>
+        <w:rPr>
+          <w:rFonts w:ascii="Garamond" w:hAnsi="Garamond"/>
+          <w:sz w:val="24"/>
+        </w:rPr>
+        <w:t xml:space="preserve">is test on whether children make certain associations lacked an Implicit </w:t>
+      </w:r>
+      <w:r>
+        <w:rPr>
+          <w:rFonts w:ascii="Garamond" w:hAnsi="Garamond"/>
+          <w:sz w:val="24"/>
+        </w:rPr>
+        <w:t>Association Test</w:t>
+      </w:r>
+      <w:r>
+        <w:rPr>
+          <w:rFonts w:ascii="Garamond" w:hAnsi="Garamond"/>
+          <w:sz w:val="24"/>
+        </w:rPr>
+        <w:t>, so checking if the children’s decisions really are their own is more unclear (12). The study isn’t inherently bad, but a more comprehensive, widespread test needs to be conducted before any conclusions can be drawn.</w:t>
       </w:r>
       <w:bookmarkStart w:id="0" w:name="_GoBack"/>
       <w:bookmarkEnd w:id="0"/>
@@ -3605,6 +3605,7 @@
           <w:rFonts w:ascii="Garamond" w:hAnsi="Garamond"/>
           <w:sz w:val="24"/>
         </w:rPr>
+        <w:lastRenderedPageBreak/>
         <w:t xml:space="preserve">The Netherlands prides itself on being loving and accepting of those that would normally be less accepted </w:t>
       </w:r>
       <w:r>
@@ -3647,15 +3648,7 @@
           <w:rFonts w:ascii="Garamond" w:hAnsi="Garamond"/>
           <w:sz w:val="24"/>
         </w:rPr>
-        <w:t xml:space="preserve">wish to come off as a bastion of </w:t>
-      </w:r>
-      <w:r>
-        <w:rPr>
-          <w:rFonts w:ascii="Garamond" w:hAnsi="Garamond"/>
-          <w:sz w:val="24"/>
-        </w:rPr>
-        <w:lastRenderedPageBreak/>
-        <w:t>tolerance and love</w:t>
+        <w:t>wish to come off as a bastion of tolerance and love</w:t>
       </w:r>
       <w:r>
         <w:rPr>

</xml_diff>